<commit_message>
Added all wireframes and empty files
</commit_message>
<xml_diff>
--- a/documentation/Ideation document.docx
+++ b/documentation/Ideation document.docx
@@ -87,12 +87,33 @@
     <w:p>
       <w:pPr>
         <w:pStyle w:val="Heading2"/>
-      </w:pPr>
-      <w:r>
-        <w:t xml:space="preserve">Git link: </w:t>
-      </w:r>
-    </w:p>
-    <w:p/>
+        <w:rPr>
+          <w:lang w:val="nl-NL"/>
+        </w:rPr>
+      </w:pPr>
+      <w:hyperlink r:id="rId5" w:history="1">
+        <w:r>
+          <w:rPr>
+            <w:rStyle w:val="Hyperlink"/>
+            <w:lang w:val="nl-NL"/>
+          </w:rPr>
+          <w:t>Git link</w:t>
+        </w:r>
+      </w:hyperlink>
+    </w:p>
+    <w:p>
+      <w:pPr>
+        <w:rPr>
+          <w:lang w:val="nl-NL"/>
+        </w:rPr>
+      </w:pPr>
+      <w:r>
+        <w:rPr>
+          <w:lang w:val="nl-NL"/>
+        </w:rPr>
+        <w:t>https://git.fhict.nl/I457345/languagelearning.git</w:t>
+      </w:r>
+    </w:p>
     <w:p>
       <w:r>
         <w:rPr>
@@ -357,6 +378,7 @@
     <w:p>
       <w:r>
         <w:rPr>
+          <w:noProof/>
           <w:lang w:val="uk-UA"/>
         </w:rPr>
         <w:lastRenderedPageBreak/>
@@ -376,7 +398,7 @@
                     <pic:cNvPicPr/>
                   </pic:nvPicPr>
                   <pic:blipFill>
-                    <a:blip r:embed="rId5"/>
+                    <a:blip r:embed="rId6"/>
                     <a:stretch>
                       <a:fillRect/>
                     </a:stretch>
@@ -401,6 +423,7 @@
       </w:r>
       <w:r>
         <w:rPr>
+          <w:noProof/>
           <w:lang w:val="uk-UA"/>
         </w:rPr>
         <w:lastRenderedPageBreak/>
@@ -420,7 +443,7 @@
                     <pic:cNvPicPr/>
                   </pic:nvPicPr>
                   <pic:blipFill>
-                    <a:blip r:embed="rId6"/>
+                    <a:blip r:embed="rId7"/>
                     <a:stretch>
                       <a:fillRect/>
                     </a:stretch>
@@ -441,6 +464,9 @@
         </w:drawing>
       </w:r>
       <w:r>
+        <w:rPr>
+          <w:noProof/>
+        </w:rPr>
         <w:drawing>
           <wp:inline distT="0" distB="0" distL="0" distR="0" wp14:anchorId="4810A879" wp14:editId="4F373035">
             <wp:extent cx="6120765" cy="2854325"/>
@@ -457,7 +483,7 @@
                     <pic:cNvPicPr/>
                   </pic:nvPicPr>
                   <pic:blipFill>
-                    <a:blip r:embed="rId7"/>
+                    <a:blip r:embed="rId8"/>
                     <a:stretch>
                       <a:fillRect/>
                     </a:stretch>
@@ -486,6 +512,7 @@
       </w:pPr>
       <w:r>
         <w:rPr>
+          <w:noProof/>
           <w:lang w:val="uk-UA"/>
         </w:rPr>
         <w:lastRenderedPageBreak/>
@@ -505,7 +532,7 @@
                     <pic:cNvPicPr/>
                   </pic:nvPicPr>
                   <pic:blipFill>
-                    <a:blip r:embed="rId8"/>
+                    <a:blip r:embed="rId9"/>
                     <a:stretch>
                       <a:fillRect/>
                     </a:stretch>
@@ -1207,6 +1234,29 @@
       <w:contextualSpacing/>
     </w:pPr>
   </w:style>
+  <w:style w:type="character" w:styleId="Hyperlink">
+    <w:name w:val="Hyperlink"/>
+    <w:basedOn w:val="DefaultParagraphFont"/>
+    <w:uiPriority w:val="99"/>
+    <w:unhideWhenUsed/>
+    <w:rsid w:val="00D06E4E"/>
+    <w:rPr>
+      <w:color w:val="0563C1" w:themeColor="hyperlink"/>
+      <w:u w:val="single"/>
+    </w:rPr>
+  </w:style>
+  <w:style w:type="character" w:styleId="UnresolvedMention">
+    <w:name w:val="Unresolved Mention"/>
+    <w:basedOn w:val="DefaultParagraphFont"/>
+    <w:uiPriority w:val="99"/>
+    <w:semiHidden/>
+    <w:unhideWhenUsed/>
+    <w:rsid w:val="00D06E4E"/>
+    <w:rPr>
+      <w:color w:val="605E5C"/>
+      <w:shd w:val="clear" w:color="auto" w:fill="E1DFDD"/>
+    </w:rPr>
+  </w:style>
 </w:styles>
 </file>
 

</xml_diff>